<commit_message>
Sending Emails from stack
</commit_message>
<xml_diff>
--- a/MailMergeTasks/Internet2 Tempe Lodging Confirmation Email.docx
+++ b/MailMergeTasks/Internet2 Tempe Lodging Confirmation Email.docx
@@ -64,6 +64,9 @@
     <w:p/>
     <w:p>
       <w:r>
+        <w:t>“</w:t>
+      </w:r>
+      <w:r>
         <w:t xml:space="preserve">Here are your hotel confirmation details at the </w:t>
       </w:r>
       <w:r>
@@ -81,6 +84,9 @@
       <w:r>
         <w:t>for the Internet2 Tempe Future Strategies meeting. Please verify this information immediately and let me know of any discrepancies.</w:t>
       </w:r>
+      <w:r>
+        <w:t>”</w:t>
+      </w:r>
     </w:p>
     <w:p/>
     <w:p>
@@ -88,8 +94,21 @@
         <w:t>Name:</w:t>
       </w:r>
       <w:r>
-        <w:t xml:space="preserve"> firstName lastName</w:t>
-      </w:r>
+        <w:t xml:space="preserve"> </w:t>
+      </w:r>
+      <w:proofErr w:type="spellStart"/>
+      <w:r>
+        <w:t>firstName</w:t>
+      </w:r>
+      <w:proofErr w:type="spellEnd"/>
+      <w:r>
+        <w:t xml:space="preserve"> </w:t>
+      </w:r>
+      <w:proofErr w:type="spellStart"/>
+      <w:r>
+        <w:t>lastName</w:t>
+      </w:r>
+      <w:proofErr w:type="spellEnd"/>
     </w:p>
     <w:p/>
     <w:p>
@@ -100,7 +119,53 @@
     <w:p/>
     <w:p>
       <w:r>
-        <w:t>Favorite Color: favColor</w:t>
+        <w:t xml:space="preserve">Favorite Color: </w:t>
+      </w:r>
+      <w:proofErr w:type="spellStart"/>
+      <w:r>
+        <w:t>favColor</w:t>
+      </w:r>
+      <w:proofErr w:type="spellEnd"/>
+    </w:p>
+    <w:p/>
+    <w:p>
+      <w:r>
+        <w:t xml:space="preserve">Something:  </w:t>
+      </w:r>
+      <w:proofErr w:type="spellStart"/>
+      <w:r>
+        <w:t>SomeOther</w:t>
+      </w:r>
+      <w:proofErr w:type="spellEnd"/>
+    </w:p>
+    <w:p/>
+    <w:p>
+      <w:r>
+        <w:t>Place6</w:t>
+      </w:r>
+      <w:r>
+        <w:t xml:space="preserve"> </w:t>
+      </w:r>
+      <w:r>
+        <w:t>Place7</w:t>
+      </w:r>
+      <w:r>
+        <w:t xml:space="preserve"> </w:t>
+      </w:r>
+      <w:r>
+        <w:t>Place8</w:t>
+      </w:r>
+      <w:r>
+        <w:t xml:space="preserve"> </w:t>
+      </w:r>
+      <w:r>
+        <w:t>Place9</w:t>
+      </w:r>
+      <w:r>
+        <w:t xml:space="preserve"> </w:t>
+      </w:r>
+      <w:r>
+        <w:t>Place10</w:t>
       </w:r>
       <w:bookmarkStart w:id="0" w:name="_GoBack"/>
       <w:bookmarkEnd w:id="0"/>

</xml_diff>